<commit_message>
Added & referenced kids fighting clip.
</commit_message>
<xml_diff>
--- a/site/sounds/sounds-references.docx
+++ b/site/sounds/sounds-references.docx
@@ -36,8 +36,33 @@
         </w:numPr>
       </w:pPr>
       <w:r>
-        <w:t>l</w:t>
+        <w:t xml:space="preserve">Kids fighting clip: </w:t>
       </w:r>
+      <w:hyperlink r:id="rId6" w:history="1">
+        <w:r>
+          <w:rPr>
+            <w:rStyle w:val="Hyperlink"/>
+          </w:rPr>
+          <w:t>https://freesound.org/people/SoundsExciting/sounds/405224/</w:t>
+        </w:r>
+      </w:hyperlink>
+      <w:r>
+        <w:t xml:space="preserve"> </w:t>
+      </w:r>
+    </w:p>
+    <w:p>
+      <w:pPr>
+        <w:pStyle w:val="ListParagraph"/>
+      </w:pPr>
+    </w:p>
+    <w:p>
+      <w:pPr>
+        <w:pStyle w:val="ListParagraph"/>
+        <w:numPr>
+          <w:ilvl w:val="0"/>
+          <w:numId w:val="1"/>
+        </w:numPr>
+      </w:pPr>
       <w:bookmarkStart w:id="0" w:name="_GoBack"/>
       <w:bookmarkEnd w:id="0"/>
     </w:p>

</xml_diff>

<commit_message>
Added 5 more sounds.
</commit_message>
<xml_diff>
--- a/site/sounds/sounds-references.docx
+++ b/site/sounds/sounds-references.docx
@@ -63,8 +63,92 @@
           <w:numId w:val="1"/>
         </w:numPr>
       </w:pPr>
+      <w:r>
+        <w:t xml:space="preserve">Construction: </w:t>
+      </w:r>
+      <w:hyperlink r:id="rId7" w:history="1">
+        <w:r>
+          <w:rPr>
+            <w:rStyle w:val="Hyperlink"/>
+          </w:rPr>
+          <w:t>https://freesound.org/people/deleted_user_7146007/sounds/383274/</w:t>
+        </w:r>
+      </w:hyperlink>
+    </w:p>
+    <w:p>
+      <w:pPr>
+        <w:pStyle w:val="ListParagraph"/>
+      </w:pPr>
+    </w:p>
+    <w:p>
+      <w:pPr>
+        <w:pStyle w:val="ListParagraph"/>
+        <w:numPr>
+          <w:ilvl w:val="0"/>
+          <w:numId w:val="1"/>
+        </w:numPr>
+      </w:pPr>
+      <w:r>
+        <w:t xml:space="preserve">Ice cream: </w:t>
+      </w:r>
+      <w:hyperlink r:id="rId8" w:history="1">
+        <w:r>
+          <w:rPr>
+            <w:rStyle w:val="Hyperlink"/>
+          </w:rPr>
+          <w:t>https://freesound.org/people/yugboy/sounds/158895/</w:t>
+        </w:r>
+      </w:hyperlink>
+    </w:p>
+    <w:p>
+      <w:pPr>
+        <w:pStyle w:val="ListParagraph"/>
+      </w:pPr>
+    </w:p>
+    <w:p>
+      <w:pPr>
+        <w:pStyle w:val="ListParagraph"/>
+        <w:numPr>
+          <w:ilvl w:val="0"/>
+          <w:numId w:val="1"/>
+        </w:numPr>
+      </w:pPr>
+      <w:r>
+        <w:t xml:space="preserve">Seagull: </w:t>
+      </w:r>
+      <w:hyperlink r:id="rId9" w:history="1">
+        <w:r>
+          <w:rPr>
+            <w:rStyle w:val="Hyperlink"/>
+          </w:rPr>
+          <w:t>https://freesound.org/people/poodaddy69/sounds/496203/</w:t>
+        </w:r>
+      </w:hyperlink>
+      <w:r>
+        <w:t xml:space="preserve"> </w:t>
+      </w:r>
       <w:bookmarkStart w:id="0" w:name="_GoBack"/>
       <w:bookmarkEnd w:id="0"/>
+    </w:p>
+    <w:p>
+      <w:pPr>
+        <w:pStyle w:val="ListParagraph"/>
+      </w:pPr>
+    </w:p>
+    <w:p>
+      <w:pPr>
+        <w:pStyle w:val="ListParagraph"/>
+        <w:numPr>
+          <w:ilvl w:val="0"/>
+          <w:numId w:val="1"/>
+        </w:numPr>
+      </w:pPr>
+      <w:r>
+        <w:t xml:space="preserve">Dog bark: </w:t>
+      </w:r>
+      <w:r>
+        <w:t>https://freesound.org/people/Juan_Merie_Venter/sounds/327666/</w:t>
+      </w:r>
     </w:p>
     <w:p/>
     <w:sectPr>

</xml_diff>

<commit_message>
Added 3 more sounds.
</commit_message>
<xml_diff>
--- a/site/sounds/sounds-references.docx
+++ b/site/sounds/sounds-references.docx
@@ -9,6 +9,11 @@
           <w:ilvl w:val="0"/>
           <w:numId w:val="1"/>
         </w:numPr>
+        <w:rPr>
+          <w:rStyle w:val="Hyperlink"/>
+          <w:color w:val="auto"/>
+          <w:u w:val="none"/>
+        </w:rPr>
       </w:pPr>
       <w:r>
         <w:t xml:space="preserve">Joe Exotic clip: </w:t>
@@ -25,6 +30,11 @@
     <w:p>
       <w:pPr>
         <w:pStyle w:val="ListParagraph"/>
+        <w:rPr>
+          <w:rStyle w:val="Hyperlink"/>
+          <w:color w:val="auto"/>
+          <w:u w:val="none"/>
+        </w:rPr>
       </w:pPr>
     </w:p>
     <w:p>
@@ -36,9 +46,95 @@
         </w:numPr>
       </w:pPr>
       <w:r>
+        <w:t xml:space="preserve">Joe Exotic 2: </w:t>
+      </w:r>
+      <w:hyperlink r:id="rId6" w:history="1">
+        <w:r>
+          <w:rPr>
+            <w:rStyle w:val="Hyperlink"/>
+          </w:rPr>
+          <w:t>https://www.101soundboards.com/boards/29329-tiger-king-joe-exotic-soundboard#</w:t>
+        </w:r>
+      </w:hyperlink>
+      <w:r>
+        <w:t xml:space="preserve"> </w:t>
+      </w:r>
+    </w:p>
+    <w:p>
+      <w:pPr>
+        <w:pStyle w:val="ListParagraph"/>
+      </w:pPr>
+    </w:p>
+    <w:p>
+      <w:pPr>
+        <w:pStyle w:val="ListParagraph"/>
+        <w:numPr>
+          <w:ilvl w:val="0"/>
+          <w:numId w:val="1"/>
+        </w:numPr>
+      </w:pPr>
+      <w:r>
+        <w:t xml:space="preserve">Joe Exotic 3: </w:t>
+      </w:r>
+      <w:hyperlink r:id="rId7" w:history="1">
+        <w:r>
+          <w:rPr>
+            <w:rStyle w:val="Hyperlink"/>
+          </w:rPr>
+          <w:t>https://www.101soundboards.com/sounds/525792-what-the-hell-are-you-doing</w:t>
+        </w:r>
+      </w:hyperlink>
+      <w:r>
+        <w:t xml:space="preserve"> </w:t>
+      </w:r>
+    </w:p>
+    <w:p>
+      <w:pPr>
+        <w:pStyle w:val="ListParagraph"/>
+      </w:pPr>
+    </w:p>
+    <w:p>
+      <w:pPr>
+        <w:pStyle w:val="ListParagraph"/>
+        <w:numPr>
+          <w:ilvl w:val="0"/>
+          <w:numId w:val="1"/>
+        </w:numPr>
+      </w:pPr>
+      <w:r>
+        <w:t xml:space="preserve">Joe Exotic 4 – financially recover: </w:t>
+      </w:r>
+      <w:hyperlink r:id="rId8" w:history="1">
+        <w:r>
+          <w:rPr>
+            <w:rStyle w:val="Hyperlink"/>
+          </w:rPr>
+          <w:t>https://www.101soundboards.com/sounds/525782-i-am-never-gonna-cover-from-this</w:t>
+        </w:r>
+      </w:hyperlink>
+      <w:r>
+        <w:t xml:space="preserve"> </w:t>
+      </w:r>
+      <w:bookmarkStart w:id="0" w:name="_GoBack"/>
+      <w:bookmarkEnd w:id="0"/>
+    </w:p>
+    <w:p>
+      <w:pPr>
+        <w:pStyle w:val="ListParagraph"/>
+      </w:pPr>
+    </w:p>
+    <w:p>
+      <w:pPr>
+        <w:pStyle w:val="ListParagraph"/>
+        <w:numPr>
+          <w:ilvl w:val="0"/>
+          <w:numId w:val="1"/>
+        </w:numPr>
+      </w:pPr>
+      <w:r>
         <w:t xml:space="preserve">Kids fighting clip: </w:t>
       </w:r>
-      <w:hyperlink r:id="rId6" w:history="1">
+      <w:hyperlink r:id="rId9" w:history="1">
         <w:r>
           <w:rPr>
             <w:rStyle w:val="Hyperlink"/>
@@ -66,7 +162,7 @@
       <w:r>
         <w:t xml:space="preserve">Construction: </w:t>
       </w:r>
-      <w:hyperlink r:id="rId7" w:history="1">
+      <w:hyperlink r:id="rId10" w:history="1">
         <w:r>
           <w:rPr>
             <w:rStyle w:val="Hyperlink"/>
@@ -91,7 +187,7 @@
       <w:r>
         <w:t xml:space="preserve">Ice cream: </w:t>
       </w:r>
-      <w:hyperlink r:id="rId8" w:history="1">
+      <w:hyperlink r:id="rId11" w:history="1">
         <w:r>
           <w:rPr>
             <w:rStyle w:val="Hyperlink"/>
@@ -116,7 +212,7 @@
       <w:r>
         <w:t xml:space="preserve">Seagull: </w:t>
       </w:r>
-      <w:hyperlink r:id="rId9" w:history="1">
+      <w:hyperlink r:id="rId12" w:history="1">
         <w:r>
           <w:rPr>
             <w:rStyle w:val="Hyperlink"/>
@@ -127,8 +223,6 @@
       <w:r>
         <w:t xml:space="preserve"> </w:t>
       </w:r>
-      <w:bookmarkStart w:id="0" w:name="_GoBack"/>
-      <w:bookmarkEnd w:id="0"/>
     </w:p>
     <w:p>
       <w:pPr>

</xml_diff>

<commit_message>
Added & referenced sounds.
</commit_message>
<xml_diff>
--- a/site/sounds/sounds-references.docx
+++ b/site/sounds/sounds-references.docx
@@ -115,8 +115,6 @@
       <w:r>
         <w:t xml:space="preserve"> </w:t>
       </w:r>
-      <w:bookmarkStart w:id="0" w:name="_GoBack"/>
-      <w:bookmarkEnd w:id="0"/>
     </w:p>
     <w:p>
       <w:pPr>
@@ -240,9 +238,44 @@
       <w:r>
         <w:t xml:space="preserve">Dog bark: </w:t>
       </w:r>
-      <w:r>
-        <w:t>https://freesound.org/people/Juan_Merie_Venter/sounds/327666/</w:t>
-      </w:r>
+      <w:hyperlink r:id="rId13" w:history="1">
+        <w:r>
+          <w:rPr>
+            <w:rStyle w:val="Hyperlink"/>
+          </w:rPr>
+          <w:t>https://freesound.org/people/Juan_Merie_Venter/sounds/327666/</w:t>
+        </w:r>
+      </w:hyperlink>
+    </w:p>
+    <w:p>
+      <w:pPr>
+        <w:pStyle w:val="ListParagraph"/>
+      </w:pPr>
+    </w:p>
+    <w:p>
+      <w:pPr>
+        <w:pStyle w:val="ListParagraph"/>
+        <w:numPr>
+          <w:ilvl w:val="0"/>
+          <w:numId w:val="1"/>
+        </w:numPr>
+      </w:pPr>
+      <w:r>
+        <w:t xml:space="preserve">BBC: </w:t>
+      </w:r>
+      <w:hyperlink r:id="rId14" w:history="1">
+        <w:r>
+          <w:rPr>
+            <w:rStyle w:val="Hyperlink"/>
+          </w:rPr>
+          <w:t>https://klingeltonekostenlos.info/ringtone/bbc-news-3-2997.html</w:t>
+        </w:r>
+      </w:hyperlink>
+      <w:r>
+        <w:t xml:space="preserve"> </w:t>
+      </w:r>
+      <w:bookmarkStart w:id="0" w:name="_GoBack"/>
+      <w:bookmarkEnd w:id="0"/>
     </w:p>
     <w:p/>
     <w:sectPr>

</xml_diff>